<commit_message>
Added new graph comparison idea
</commit_message>
<xml_diff>
--- a/Data and Graph roadmap.docx
+++ b/Data and Graph roadmap.docx
@@ -189,13 +189,7 @@
         <w:ind w:left="1440"/>
       </w:pPr>
       <w:r>
-        <w:t xml:space="preserve">Line graph comparing happiness versus </w:t>
-      </w:r>
-      <w:r>
-        <w:t>health</w:t>
-      </w:r>
-      <w:r>
-        <w:t xml:space="preserve"> over each </w:t>
+        <w:t xml:space="preserve">Line graph comparing happiness versus health over each </w:t>
       </w:r>
       <w:r>
         <w:t xml:space="preserve">place </w:t>
@@ -210,13 +204,7 @@
         <w:ind w:left="1440"/>
       </w:pPr>
       <w:r>
-        <w:t xml:space="preserve">Line graph comparing happiness versus </w:t>
-      </w:r>
-      <w:r>
-        <w:t>gdp</w:t>
-      </w:r>
-      <w:r>
-        <w:t xml:space="preserve"> over each </w:t>
+        <w:t xml:space="preserve">Line graph comparing happiness versus gdp over each </w:t>
       </w:r>
       <w:r>
         <w:t xml:space="preserve">place </w:t>
@@ -231,13 +219,7 @@
         <w:ind w:left="1440"/>
       </w:pPr>
       <w:r>
-        <w:t xml:space="preserve">Line graph comparing happiness versus </w:t>
-      </w:r>
-      <w:r>
-        <w:t>perception of corruption/trust in government</w:t>
-      </w:r>
-      <w:r>
-        <w:t xml:space="preserve"> over each </w:t>
+        <w:t xml:space="preserve">Line graph comparing happiness versus perception of corruption/trust in government over each </w:t>
       </w:r>
       <w:r>
         <w:t xml:space="preserve">place </w:t>
@@ -253,6 +235,15 @@
       </w:pPr>
       <w:r>
         <w:t>Boxplot of variables within the top/bottom 10 to look for any outliers.</w:t>
+      </w:r>
+    </w:p>
+    <w:p>
+      <w:pPr>
+        <w:pStyle w:val="ListParagraph"/>
+        <w:ind w:left="1440"/>
+      </w:pPr>
+      <w:r>
+        <w:t>Find out which country had the biggest jump in happiness from 2015-2019, and also which had the biggest fall in happiness from 2015-2019</w:t>
       </w:r>
     </w:p>
     <w:p>

</xml_diff>